<commit_message>
Progress Report inclusion of results
</commit_message>
<xml_diff>
--- a/Computational Evolution Project Progress Report.docx
+++ b/Computational Evolution Project Progress Report.docx
@@ -1,6 +1,6 @@
 
 <file path=word/document.xml><?xml version="1.0" encoding="utf-8"?>
-<w:document xmlns:ve="http://schemas.openxmlformats.org/markup-compatibility/2006" xmlns:o="urn:schemas-microsoft-com:office:office" xmlns:r="http://schemas.openxmlformats.org/officeDocument/2006/relationships" xmlns:m="http://schemas.openxmlformats.org/officeDocument/2006/math" xmlns:v="urn:schemas-microsoft-com:vml" xmlns:wp="http://schemas.openxmlformats.org/drawingml/2006/wordprocessingDrawing" xmlns:w10="urn:schemas-microsoft-com:office:word" xmlns:w="http://schemas.openxmlformats.org/wordprocessingml/2006/main" xmlns:wne="http://schemas.microsoft.com/office/word/2006/wordml">
+<w:document xmlns:wpc="http://schemas.microsoft.com/office/word/2010/wordprocessingCanvas" xmlns:mo="http://schemas.microsoft.com/office/mac/office/2008/main" xmlns:mc="http://schemas.openxmlformats.org/markup-compatibility/2006" xmlns:mv="urn:schemas-microsoft-com:mac:vml" xmlns:o="urn:schemas-microsoft-com:office:office" xmlns:r="http://schemas.openxmlformats.org/officeDocument/2006/relationships" xmlns:m="http://schemas.openxmlformats.org/officeDocument/2006/math" xmlns:v="urn:schemas-microsoft-com:vml" xmlns:wp14="http://schemas.microsoft.com/office/word/2010/wordprocessingDrawing" xmlns:wp="http://schemas.openxmlformats.org/drawingml/2006/wordprocessingDrawing" xmlns:w10="urn:schemas-microsoft-com:office:word" xmlns:w="http://schemas.openxmlformats.org/wordprocessingml/2006/main" xmlns:w14="http://schemas.microsoft.com/office/word/2010/wordml" xmlns:wpg="http://schemas.microsoft.com/office/word/2010/wordprocessingGroup" xmlns:wpi="http://schemas.microsoft.com/office/word/2010/wordprocessingInk" xmlns:wne="http://schemas.microsoft.com/office/word/2006/wordml" xmlns:wps="http://schemas.microsoft.com/office/word/2010/wordprocessingShape" mc:Ignorable="w14 wp14">
   <w:body>
     <w:p>
       <w:pPr>
@@ -196,7 +196,8 @@
     <w:p>
       <w:pPr>
         <w:rPr>
-          <w:color w:val="00B050"/>
+          <w:noProof/>
+          <w:lang w:val="en-US"/>
         </w:rPr>
       </w:pPr>
       <w:r>
@@ -205,10 +206,73 @@
         </w:rPr>
         <w:t>Files can now be loaded from save-states. A flexible analysis class has been added to allow for many different types of graphs to be plotted. Vision has been added to increase complexity of the simulations.</w:t>
       </w:r>
+      <w:r>
+        <w:rPr>
+          <w:noProof/>
+          <w:lang w:val="en-US"/>
+        </w:rPr>
+        <w:t xml:space="preserve"> </w:t>
+      </w:r>
     </w:p>
     <w:p>
       <w:pPr>
         <w:rPr>
+          <w:noProof/>
+          <w:lang w:val="en-US"/>
+        </w:rPr>
+      </w:pPr>
+      <w:bookmarkStart w:id="0" w:name="_GoBack"/>
+      <w:r>
+        <w:rPr>
+          <w:color w:val="00B050"/>
+        </w:rPr>
+        <w:drawing>
+          <wp:inline distT="0" distB="0" distL="0" distR="0" wp14:anchorId="1DD6ED19" wp14:editId="59529BBE">
+            <wp:extent cx="4724934" cy="2864485"/>
+            <wp:effectExtent l="0" t="0" r="0" b="0"/>
+            <wp:docPr id="1" name="Picture 1"/>
+            <wp:cNvGraphicFramePr>
+              <a:graphicFrameLocks xmlns:a="http://schemas.openxmlformats.org/drawingml/2006/main" noChangeAspect="1"/>
+            </wp:cNvGraphicFramePr>
+            <a:graphic xmlns:a="http://schemas.openxmlformats.org/drawingml/2006/main">
+              <a:graphicData uri="http://schemas.openxmlformats.org/drawingml/2006/picture">
+                <pic:pic xmlns:pic="http://schemas.openxmlformats.org/drawingml/2006/picture">
+                  <pic:nvPicPr>
+                    <pic:cNvPr id="0" name="Result_Graph_5.png"/>
+                    <pic:cNvPicPr/>
+                  </pic:nvPicPr>
+                  <pic:blipFill>
+                    <a:blip r:embed="rId5">
+                      <a:extLst>
+                        <a:ext uri="{28A0092B-C50C-407E-A947-70E740481C1C}">
+                          <a14:useLocalDpi xmlns:a14="http://schemas.microsoft.com/office/drawing/2010/main" val="0"/>
+                        </a:ext>
+                      </a:extLst>
+                    </a:blip>
+                    <a:stretch>
+                      <a:fillRect/>
+                    </a:stretch>
+                  </pic:blipFill>
+                  <pic:spPr>
+                    <a:xfrm>
+                      <a:off x="0" y="0"/>
+                      <a:ext cx="4728143" cy="2866430"/>
+                    </a:xfrm>
+                    <a:prstGeom prst="rect">
+                      <a:avLst/>
+                    </a:prstGeom>
+                  </pic:spPr>
+                </pic:pic>
+              </a:graphicData>
+            </a:graphic>
+          </wp:inline>
+        </w:drawing>
+      </w:r>
+      <w:bookmarkEnd w:id="0"/>
+    </w:p>
+    <w:p>
+      <w:pPr>
+        <w:rPr>
           <w:color w:val="FF0000"/>
         </w:rPr>
       </w:pPr>
@@ -216,6 +280,7 @@
         <w:rPr>
           <w:color w:val="FF0000"/>
         </w:rPr>
+        <w:lastRenderedPageBreak/>
         <w:t>Simulations are now very slow – this needs to be fixed</w:t>
       </w:r>
     </w:p>
@@ -352,14 +417,55 @@
           <w:b/>
           <w:color w:val="00B050"/>
         </w:rPr>
-        <w:t xml:space="preserve">imulations have been sped up by </w:t>
-      </w:r>
-      <w:proofErr w:type="gramStart"/>
+        <w:t>imulations have been sped up by ~</w:t>
+      </w:r>
       <w:r>
         <w:rPr>
           <w:b/>
           <w:color w:val="00B050"/>
         </w:rPr>
+        <w:t>20</w:t>
+      </w:r>
+      <w:r>
+        <w:rPr>
+          <w:b/>
+          <w:color w:val="00B050"/>
+        </w:rPr>
+        <w:t>0x</w:t>
+      </w:r>
+      <w:r>
+        <w:rPr>
+          <w:b/>
+          <w:color w:val="00B050"/>
+        </w:rPr>
+        <w:t>.</w:t>
+      </w:r>
+      <w:r>
+        <w:rPr>
+          <w:b/>
+          <w:color w:val="00B050"/>
+        </w:rPr>
+        <w:t xml:space="preserve"> </w:t>
+      </w:r>
+      <w:r>
+        <w:rPr>
+          <w:b/>
+          <w:color w:val="00B050"/>
+        </w:rPr>
+        <w:t>Memory (RAM/Storage)</w:t>
+      </w:r>
+      <w:r>
+        <w:rPr>
+          <w:b/>
+          <w:color w:val="00B050"/>
+        </w:rPr>
+        <w:t xml:space="preserve"> usage has been reduced by </w:t>
+      </w:r>
+      <w:r>
+        <w:rPr>
+          <w:b/>
+          <w:color w:val="00B050"/>
+        </w:rPr>
         <w:t>~</w:t>
       </w:r>
       <w:r>
@@ -367,56 +473,6 @@
           <w:b/>
           <w:color w:val="00B050"/>
         </w:rPr>
-        <w:t>20</w:t>
-      </w:r>
-      <w:r>
-        <w:rPr>
-          <w:b/>
-          <w:color w:val="00B050"/>
-        </w:rPr>
-        <w:t>0x</w:t>
-      </w:r>
-      <w:proofErr w:type="gramEnd"/>
-      <w:r>
-        <w:rPr>
-          <w:b/>
-          <w:color w:val="00B050"/>
-        </w:rPr>
-        <w:t>.</w:t>
-      </w:r>
-      <w:r>
-        <w:rPr>
-          <w:b/>
-          <w:color w:val="00B050"/>
-        </w:rPr>
-        <w:t xml:space="preserve"> </w:t>
-      </w:r>
-      <w:r>
-        <w:rPr>
-          <w:b/>
-          <w:color w:val="00B050"/>
-        </w:rPr>
-        <w:t>Memory (RAM/Storage)</w:t>
-      </w:r>
-      <w:r>
-        <w:rPr>
-          <w:b/>
-          <w:color w:val="00B050"/>
-        </w:rPr>
-        <w:t xml:space="preserve"> usage has been reduced by </w:t>
-      </w:r>
-      <w:r>
-        <w:rPr>
-          <w:b/>
-          <w:color w:val="00B050"/>
-        </w:rPr>
-        <w:t>~</w:t>
-      </w:r>
-      <w:r>
-        <w:rPr>
-          <w:b/>
-          <w:color w:val="00B050"/>
-        </w:rPr>
         <w:t>3000x</w:t>
       </w:r>
     </w:p>
@@ -457,14 +513,80 @@
         <w:rPr>
           <w:color w:val="00B050"/>
         </w:rPr>
-        <w:lastRenderedPageBreak/>
         <w:t xml:space="preserve">Vision was changed to include a parameter for how far away a resource is to prevent certain patterns of non-intelligent movement. Graphing now includes a scatter graph type to illustrate the </w:t>
       </w:r>
       <w:r>
         <w:rPr>
           <w:color w:val="00B050"/>
         </w:rPr>
-        <w:t>distribution of genetics. For example, speed vs. Vision. This plot will help us create a self-sustaining species definition that works well in many different conditions</w:t>
+        <w:t xml:space="preserve">distribution of genetics. For example, speed vs. </w:t>
+      </w:r>
+      <w:r>
+        <w:rPr>
+          <w:color w:val="00B050"/>
+        </w:rPr>
+        <w:t>reproduction threshold</w:t>
+      </w:r>
+      <w:r>
+        <w:rPr>
+          <w:color w:val="00B050"/>
+        </w:rPr>
+        <w:t>. This plot will help us create a self-sustaining species definition that works well in many different conditions</w:t>
+      </w:r>
+    </w:p>
+    <w:p>
+      <w:pPr>
+        <w:rPr>
+          <w:color w:val="00B050"/>
+        </w:rPr>
+      </w:pPr>
+      <w:r>
+        <w:rPr>
+          <w:noProof/>
+          <w:color w:val="00B050"/>
+          <w:lang w:val="en-US"/>
+        </w:rPr>
+        <w:drawing>
+          <wp:inline distT="0" distB="0" distL="0" distR="0" wp14:anchorId="512DA2B0" wp14:editId="5EC70B88">
+            <wp:extent cx="5731510" cy="3413760"/>
+            <wp:effectExtent l="0" t="0" r="0" b="0"/>
+            <wp:docPr id="2" name="Picture 2"/>
+            <wp:cNvGraphicFramePr>
+              <a:graphicFrameLocks xmlns:a="http://schemas.openxmlformats.org/drawingml/2006/main" noChangeAspect="1"/>
+            </wp:cNvGraphicFramePr>
+            <a:graphic xmlns:a="http://schemas.openxmlformats.org/drawingml/2006/main">
+              <a:graphicData uri="http://schemas.openxmlformats.org/drawingml/2006/picture">
+                <pic:pic xmlns:pic="http://schemas.openxmlformats.org/drawingml/2006/picture">
+                  <pic:nvPicPr>
+                    <pic:cNvPr id="0" name="Result_Graph_6.png"/>
+                    <pic:cNvPicPr/>
+                  </pic:nvPicPr>
+                  <pic:blipFill>
+                    <a:blip r:embed="rId6">
+                      <a:extLst>
+                        <a:ext uri="{28A0092B-C50C-407E-A947-70E740481C1C}">
+                          <a14:useLocalDpi xmlns:a14="http://schemas.microsoft.com/office/drawing/2010/main" val="0"/>
+                        </a:ext>
+                      </a:extLst>
+                    </a:blip>
+                    <a:stretch>
+                      <a:fillRect/>
+                    </a:stretch>
+                  </pic:blipFill>
+                  <pic:spPr>
+                    <a:xfrm>
+                      <a:off x="0" y="0"/>
+                      <a:ext cx="5731510" cy="3413760"/>
+                    </a:xfrm>
+                    <a:prstGeom prst="rect">
+                      <a:avLst/>
+                    </a:prstGeom>
+                  </pic:spPr>
+                </pic:pic>
+              </a:graphicData>
+            </a:graphic>
+          </wp:inline>
+        </w:drawing>
       </w:r>
     </w:p>
     <w:p/>
@@ -509,7 +631,7 @@
     </w:p>
     <w:sectPr>
       <w:pgSz w:w="11906" w:h="16838"/>
-      <w:pgMar w:top="1440" w:right="1440" w:bottom="1440" w:left="1440" w:header="708" w:footer="708" w:gutter="0"/>
+      <w:pgMar w:top="851" w:right="1440" w:bottom="993" w:left="1440" w:header="708" w:footer="708" w:gutter="0"/>
       <w:cols w:space="708"/>
       <w:docGrid w:linePitch="360"/>
     </w:sectPr>
@@ -518,7 +640,7 @@
 </file>
 
 <file path=word/styles.xml><?xml version="1.0" encoding="utf-8"?>
-<w:styles xmlns:r="http://schemas.openxmlformats.org/officeDocument/2006/relationships" xmlns:w="http://schemas.openxmlformats.org/wordprocessingml/2006/main">
+<w:styles xmlns:mc="http://schemas.openxmlformats.org/markup-compatibility/2006" xmlns:r="http://schemas.openxmlformats.org/officeDocument/2006/relationships" xmlns:w="http://schemas.openxmlformats.org/wordprocessingml/2006/main" xmlns:w14="http://schemas.microsoft.com/office/word/2010/wordml" mc:Ignorable="w14">
   <w:docDefaults>
     <w:rPrDefault>
       <w:rPr>
@@ -534,7 +656,7 @@
       </w:pPr>
     </w:pPrDefault>
   </w:docDefaults>
-  <w:latentStyles w:defLockedState="0" w:defUIPriority="99" w:defSemiHidden="1" w:defUnhideWhenUsed="1" w:defQFormat="0" w:count="267">
+  <w:latentStyles w:defLockedState="0" w:defUIPriority="99" w:defSemiHidden="1" w:defUnhideWhenUsed="1" w:defQFormat="0" w:count="276">
     <w:lsdException w:name="Normal" w:semiHidden="0" w:uiPriority="0" w:unhideWhenUsed="0" w:qFormat="1"/>
     <w:lsdException w:name="heading 1" w:semiHidden="0" w:uiPriority="9" w:unhideWhenUsed="0" w:qFormat="1"/>
     <w:lsdException w:name="heading 2" w:uiPriority="9" w:qFormat="1"/>
@@ -689,7 +811,222 @@
     <w:uiPriority w:val="99"/>
     <w:semiHidden/>
     <w:unhideWhenUsed/>
+    <w:tblPr>
+      <w:tblInd w:w="0" w:type="dxa"/>
+      <w:tblCellMar>
+        <w:top w:w="0" w:type="dxa"/>
+        <w:left w:w="108" w:type="dxa"/>
+        <w:bottom w:w="0" w:type="dxa"/>
+        <w:right w:w="108" w:type="dxa"/>
+      </w:tblCellMar>
+    </w:tblPr>
+  </w:style>
+  <w:style w:type="numbering" w:default="1" w:styleId="NoList">
+    <w:name w:val="No List"/>
+    <w:uiPriority w:val="99"/>
+    <w:semiHidden/>
+    <w:unhideWhenUsed/>
+  </w:style>
+  <w:style w:type="paragraph" w:styleId="BalloonText">
+    <w:name w:val="Balloon Text"/>
+    <w:basedOn w:val="Normal"/>
+    <w:link w:val="BalloonTextChar"/>
+    <w:uiPriority w:val="99"/>
+    <w:semiHidden/>
+    <w:unhideWhenUsed/>
+    <w:rsid w:val="00322846"/>
+    <w:pPr>
+      <w:spacing w:after="0" w:line="240" w:lineRule="auto"/>
+    </w:pPr>
+    <w:rPr>
+      <w:rFonts w:ascii="Lucida Grande" w:hAnsi="Lucida Grande"/>
+      <w:sz w:val="18"/>
+      <w:szCs w:val="18"/>
+    </w:rPr>
+  </w:style>
+  <w:style w:type="character" w:customStyle="1" w:styleId="BalloonTextChar">
+    <w:name w:val="Balloon Text Char"/>
+    <w:basedOn w:val="DefaultParagraphFont"/>
+    <w:link w:val="BalloonText"/>
+    <w:uiPriority w:val="99"/>
+    <w:semiHidden/>
+    <w:rsid w:val="00322846"/>
+    <w:rPr>
+      <w:rFonts w:ascii="Lucida Grande" w:hAnsi="Lucida Grande"/>
+      <w:sz w:val="18"/>
+      <w:szCs w:val="18"/>
+    </w:rPr>
+  </w:style>
+</w:styles>
+</file>
+
+<file path=word/stylesWithEffects.xml><?xml version="1.0" encoding="utf-8"?>
+<w:styles xmlns:wpc="http://schemas.microsoft.com/office/word/2010/wordprocessingCanvas" xmlns:mo="http://schemas.microsoft.com/office/mac/office/2008/main" xmlns:mc="http://schemas.openxmlformats.org/markup-compatibility/2006" xmlns:mv="urn:schemas-microsoft-com:mac:vml" xmlns:o="urn:schemas-microsoft-com:office:office" xmlns:r="http://schemas.openxmlformats.org/officeDocument/2006/relationships" xmlns:m="http://schemas.openxmlformats.org/officeDocument/2006/math" xmlns:v="urn:schemas-microsoft-com:vml" xmlns:wp14="http://schemas.microsoft.com/office/word/2010/wordprocessingDrawing" xmlns:wp="http://schemas.openxmlformats.org/drawingml/2006/wordprocessingDrawing" xmlns:w10="urn:schemas-microsoft-com:office:word" xmlns:w="http://schemas.openxmlformats.org/wordprocessingml/2006/main" xmlns:w14="http://schemas.microsoft.com/office/word/2010/wordml" xmlns:wpg="http://schemas.microsoft.com/office/word/2010/wordprocessingGroup" xmlns:wpi="http://schemas.microsoft.com/office/word/2010/wordprocessingInk" xmlns:wne="http://schemas.microsoft.com/office/word/2006/wordml" xmlns:wps="http://schemas.microsoft.com/office/word/2010/wordprocessingShape" mc:Ignorable="w14 wp14">
+  <w:docDefaults>
+    <w:rPrDefault>
+      <w:rPr>
+        <w:rFonts w:asciiTheme="minorHAnsi" w:eastAsiaTheme="minorEastAsia" w:hAnsiTheme="minorHAnsi" w:cstheme="minorBidi"/>
+        <w:sz w:val="24"/>
+        <w:szCs w:val="24"/>
+        <w:lang w:val="en-GB" w:eastAsia="ja-JP" w:bidi="ar-SA"/>
+      </w:rPr>
+    </w:rPrDefault>
+    <w:pPrDefault/>
+  </w:docDefaults>
+  <w:latentStyles w:defLockedState="0" w:defUIPriority="99" w:defSemiHidden="1" w:defUnhideWhenUsed="1" w:defQFormat="0" w:count="276">
+    <w:lsdException w:name="Normal" w:semiHidden="0" w:uiPriority="0" w:unhideWhenUsed="0" w:qFormat="1"/>
+    <w:lsdException w:name="heading 1" w:semiHidden="0" w:uiPriority="9" w:unhideWhenUsed="0" w:qFormat="1"/>
+    <w:lsdException w:name="heading 2" w:uiPriority="9" w:qFormat="1"/>
+    <w:lsdException w:name="heading 3" w:uiPriority="9" w:qFormat="1"/>
+    <w:lsdException w:name="heading 4" w:uiPriority="9" w:qFormat="1"/>
+    <w:lsdException w:name="heading 5" w:uiPriority="9" w:qFormat="1"/>
+    <w:lsdException w:name="heading 6" w:uiPriority="9" w:qFormat="1"/>
+    <w:lsdException w:name="heading 7" w:uiPriority="9" w:qFormat="1"/>
+    <w:lsdException w:name="heading 8" w:uiPriority="9" w:qFormat="1"/>
+    <w:lsdException w:name="heading 9" w:uiPriority="9" w:qFormat="1"/>
+    <w:lsdException w:name="toc 1" w:uiPriority="39"/>
+    <w:lsdException w:name="toc 2" w:uiPriority="39"/>
+    <w:lsdException w:name="toc 3" w:uiPriority="39"/>
+    <w:lsdException w:name="toc 4" w:uiPriority="39"/>
+    <w:lsdException w:name="toc 5" w:uiPriority="39"/>
+    <w:lsdException w:name="toc 6" w:uiPriority="39"/>
+    <w:lsdException w:name="toc 7" w:uiPriority="39"/>
+    <w:lsdException w:name="toc 8" w:uiPriority="39"/>
+    <w:lsdException w:name="toc 9" w:uiPriority="39"/>
+    <w:lsdException w:name="caption" w:uiPriority="35" w:qFormat="1"/>
+    <w:lsdException w:name="Title" w:semiHidden="0" w:uiPriority="10" w:unhideWhenUsed="0" w:qFormat="1"/>
+    <w:lsdException w:name="Default Paragraph Font" w:uiPriority="1"/>
+    <w:lsdException w:name="Subtitle" w:semiHidden="0" w:uiPriority="11" w:unhideWhenUsed="0" w:qFormat="1"/>
+    <w:lsdException w:name="Strong" w:semiHidden="0" w:uiPriority="22" w:unhideWhenUsed="0" w:qFormat="1"/>
+    <w:lsdException w:name="Emphasis" w:semiHidden="0" w:uiPriority="20" w:unhideWhenUsed="0" w:qFormat="1"/>
+    <w:lsdException w:name="Table Grid" w:semiHidden="0" w:uiPriority="59" w:unhideWhenUsed="0"/>
+    <w:lsdException w:name="Placeholder Text" w:unhideWhenUsed="0"/>
+    <w:lsdException w:name="No Spacing" w:semiHidden="0" w:uiPriority="1" w:unhideWhenUsed="0" w:qFormat="1"/>
+    <w:lsdException w:name="Light Shading" w:semiHidden="0" w:uiPriority="60" w:unhideWhenUsed="0"/>
+    <w:lsdException w:name="Light List" w:semiHidden="0" w:uiPriority="61" w:unhideWhenUsed="0"/>
+    <w:lsdException w:name="Light Grid" w:semiHidden="0" w:uiPriority="62" w:unhideWhenUsed="0"/>
+    <w:lsdException w:name="Medium Shading 1" w:semiHidden="0" w:uiPriority="63" w:unhideWhenUsed="0"/>
+    <w:lsdException w:name="Medium Shading 2" w:semiHidden="0" w:uiPriority="64" w:unhideWhenUsed="0"/>
+    <w:lsdException w:name="Medium List 1" w:semiHidden="0" w:uiPriority="65" w:unhideWhenUsed="0"/>
+    <w:lsdException w:name="Medium List 2" w:semiHidden="0" w:uiPriority="66" w:unhideWhenUsed="0"/>
+    <w:lsdException w:name="Medium Grid 1" w:semiHidden="0" w:uiPriority="67" w:unhideWhenUsed="0"/>
+    <w:lsdException w:name="Medium Grid 2" w:semiHidden="0" w:uiPriority="68" w:unhideWhenUsed="0"/>
+    <w:lsdException w:name="Medium Grid 3" w:semiHidden="0" w:uiPriority="69" w:unhideWhenUsed="0"/>
+    <w:lsdException w:name="Dark List" w:semiHidden="0" w:uiPriority="70" w:unhideWhenUsed="0"/>
+    <w:lsdException w:name="Colorful Shading" w:semiHidden="0" w:uiPriority="71" w:unhideWhenUsed="0"/>
+    <w:lsdException w:name="Colorful List" w:semiHidden="0" w:uiPriority="72" w:unhideWhenUsed="0"/>
+    <w:lsdException w:name="Colorful Grid" w:semiHidden="0" w:uiPriority="73" w:unhideWhenUsed="0"/>
+    <w:lsdException w:name="Light Shading Accent 1" w:semiHidden="0" w:uiPriority="60" w:unhideWhenUsed="0"/>
+    <w:lsdException w:name="Light List Accent 1" w:semiHidden="0" w:uiPriority="61" w:unhideWhenUsed="0"/>
+    <w:lsdException w:name="Light Grid Accent 1" w:semiHidden="0" w:uiPriority="62" w:unhideWhenUsed="0"/>
+    <w:lsdException w:name="Medium Shading 1 Accent 1" w:semiHidden="0" w:uiPriority="63" w:unhideWhenUsed="0"/>
+    <w:lsdException w:name="Medium Shading 2 Accent 1" w:semiHidden="0" w:uiPriority="64" w:unhideWhenUsed="0"/>
+    <w:lsdException w:name="Medium List 1 Accent 1" w:semiHidden="0" w:uiPriority="65" w:unhideWhenUsed="0"/>
+    <w:lsdException w:name="Revision" w:unhideWhenUsed="0"/>
+    <w:lsdException w:name="List Paragraph" w:semiHidden="0" w:uiPriority="34" w:unhideWhenUsed="0" w:qFormat="1"/>
+    <w:lsdException w:name="Quote" w:semiHidden="0" w:uiPriority="29" w:unhideWhenUsed="0" w:qFormat="1"/>
+    <w:lsdException w:name="Intense Quote" w:semiHidden="0" w:uiPriority="30" w:unhideWhenUsed="0" w:qFormat="1"/>
+    <w:lsdException w:name="Medium List 2 Accent 1" w:semiHidden="0" w:uiPriority="66" w:unhideWhenUsed="0"/>
+    <w:lsdException w:name="Medium Grid 1 Accent 1" w:semiHidden="0" w:uiPriority="67" w:unhideWhenUsed="0"/>
+    <w:lsdException w:name="Medium Grid 2 Accent 1" w:semiHidden="0" w:uiPriority="68" w:unhideWhenUsed="0"/>
+    <w:lsdException w:name="Medium Grid 3 Accent 1" w:semiHidden="0" w:uiPriority="69" w:unhideWhenUsed="0"/>
+    <w:lsdException w:name="Dark List Accent 1" w:semiHidden="0" w:uiPriority="70" w:unhideWhenUsed="0"/>
+    <w:lsdException w:name="Colorful Shading Accent 1" w:semiHidden="0" w:uiPriority="71" w:unhideWhenUsed="0"/>
+    <w:lsdException w:name="Colorful List Accent 1" w:semiHidden="0" w:uiPriority="72" w:unhideWhenUsed="0"/>
+    <w:lsdException w:name="Colorful Grid Accent 1" w:semiHidden="0" w:uiPriority="73" w:unhideWhenUsed="0"/>
+    <w:lsdException w:name="Light Shading Accent 2" w:semiHidden="0" w:uiPriority="60" w:unhideWhenUsed="0"/>
+    <w:lsdException w:name="Light List Accent 2" w:semiHidden="0" w:uiPriority="61" w:unhideWhenUsed="0"/>
+    <w:lsdException w:name="Light Grid Accent 2" w:semiHidden="0" w:uiPriority="62" w:unhideWhenUsed="0"/>
+    <w:lsdException w:name="Medium Shading 1 Accent 2" w:semiHidden="0" w:uiPriority="63" w:unhideWhenUsed="0"/>
+    <w:lsdException w:name="Medium Shading 2 Accent 2" w:semiHidden="0" w:uiPriority="64" w:unhideWhenUsed="0"/>
+    <w:lsdException w:name="Medium List 1 Accent 2" w:semiHidden="0" w:uiPriority="65" w:unhideWhenUsed="0"/>
+    <w:lsdException w:name="Medium List 2 Accent 2" w:semiHidden="0" w:uiPriority="66" w:unhideWhenUsed="0"/>
+    <w:lsdException w:name="Medium Grid 1 Accent 2" w:semiHidden="0" w:uiPriority="67" w:unhideWhenUsed="0"/>
+    <w:lsdException w:name="Medium Grid 2 Accent 2" w:semiHidden="0" w:uiPriority="68" w:unhideWhenUsed="0"/>
+    <w:lsdException w:name="Medium Grid 3 Accent 2" w:semiHidden="0" w:uiPriority="69" w:unhideWhenUsed="0"/>
+    <w:lsdException w:name="Dark List Accent 2" w:semiHidden="0" w:uiPriority="70" w:unhideWhenUsed="0"/>
+    <w:lsdException w:name="Colorful Shading Accent 2" w:semiHidden="0" w:uiPriority="71" w:unhideWhenUsed="0"/>
+    <w:lsdException w:name="Colorful List Accent 2" w:semiHidden="0" w:uiPriority="72" w:unhideWhenUsed="0"/>
+    <w:lsdException w:name="Colorful Grid Accent 2" w:semiHidden="0" w:uiPriority="73" w:unhideWhenUsed="0"/>
+    <w:lsdException w:name="Light Shading Accent 3" w:semiHidden="0" w:uiPriority="60" w:unhideWhenUsed="0"/>
+    <w:lsdException w:name="Light List Accent 3" w:semiHidden="0" w:uiPriority="61" w:unhideWhenUsed="0"/>
+    <w:lsdException w:name="Light Grid Accent 3" w:semiHidden="0" w:uiPriority="62" w:unhideWhenUsed="0"/>
+    <w:lsdException w:name="Medium Shading 1 Accent 3" w:semiHidden="0" w:uiPriority="63" w:unhideWhenUsed="0"/>
+    <w:lsdException w:name="Medium Shading 2 Accent 3" w:semiHidden="0" w:uiPriority="64" w:unhideWhenUsed="0"/>
+    <w:lsdException w:name="Medium List 1 Accent 3" w:semiHidden="0" w:uiPriority="65" w:unhideWhenUsed="0"/>
+    <w:lsdException w:name="Medium List 2 Accent 3" w:semiHidden="0" w:uiPriority="66" w:unhideWhenUsed="0"/>
+    <w:lsdException w:name="Medium Grid 1 Accent 3" w:semiHidden="0" w:uiPriority="67" w:unhideWhenUsed="0"/>
+    <w:lsdException w:name="Medium Grid 2 Accent 3" w:semiHidden="0" w:uiPriority="68" w:unhideWhenUsed="0"/>
+    <w:lsdException w:name="Medium Grid 3 Accent 3" w:semiHidden="0" w:uiPriority="69" w:unhideWhenUsed="0"/>
+    <w:lsdException w:name="Dark List Accent 3" w:semiHidden="0" w:uiPriority="70" w:unhideWhenUsed="0"/>
+    <w:lsdException w:name="Colorful Shading Accent 3" w:semiHidden="0" w:uiPriority="71" w:unhideWhenUsed="0"/>
+    <w:lsdException w:name="Colorful List Accent 3" w:semiHidden="0" w:uiPriority="72" w:unhideWhenUsed="0"/>
+    <w:lsdException w:name="Colorful Grid Accent 3" w:semiHidden="0" w:uiPriority="73" w:unhideWhenUsed="0"/>
+    <w:lsdException w:name="Light Shading Accent 4" w:semiHidden="0" w:uiPriority="60" w:unhideWhenUsed="0"/>
+    <w:lsdException w:name="Light List Accent 4" w:semiHidden="0" w:uiPriority="61" w:unhideWhenUsed="0"/>
+    <w:lsdException w:name="Light Grid Accent 4" w:semiHidden="0" w:uiPriority="62" w:unhideWhenUsed="0"/>
+    <w:lsdException w:name="Medium Shading 1 Accent 4" w:semiHidden="0" w:uiPriority="63" w:unhideWhenUsed="0"/>
+    <w:lsdException w:name="Medium Shading 2 Accent 4" w:semiHidden="0" w:uiPriority="64" w:unhideWhenUsed="0"/>
+    <w:lsdException w:name="Medium List 1 Accent 4" w:semiHidden="0" w:uiPriority="65" w:unhideWhenUsed="0"/>
+    <w:lsdException w:name="Medium List 2 Accent 4" w:semiHidden="0" w:uiPriority="66" w:unhideWhenUsed="0"/>
+    <w:lsdException w:name="Medium Grid 1 Accent 4" w:semiHidden="0" w:uiPriority="67" w:unhideWhenUsed="0"/>
+    <w:lsdException w:name="Medium Grid 2 Accent 4" w:semiHidden="0" w:uiPriority="68" w:unhideWhenUsed="0"/>
+    <w:lsdException w:name="Medium Grid 3 Accent 4" w:semiHidden="0" w:uiPriority="69" w:unhideWhenUsed="0"/>
+    <w:lsdException w:name="Dark List Accent 4" w:semiHidden="0" w:uiPriority="70" w:unhideWhenUsed="0"/>
+    <w:lsdException w:name="Colorful Shading Accent 4" w:semiHidden="0" w:uiPriority="71" w:unhideWhenUsed="0"/>
+    <w:lsdException w:name="Colorful List Accent 4" w:semiHidden="0" w:uiPriority="72" w:unhideWhenUsed="0"/>
+    <w:lsdException w:name="Colorful Grid Accent 4" w:semiHidden="0" w:uiPriority="73" w:unhideWhenUsed="0"/>
+    <w:lsdException w:name="Light Shading Accent 5" w:semiHidden="0" w:uiPriority="60" w:unhideWhenUsed="0"/>
+    <w:lsdException w:name="Light List Accent 5" w:semiHidden="0" w:uiPriority="61" w:unhideWhenUsed="0"/>
+    <w:lsdException w:name="Light Grid Accent 5" w:semiHidden="0" w:uiPriority="62" w:unhideWhenUsed="0"/>
+    <w:lsdException w:name="Medium Shading 1 Accent 5" w:semiHidden="0" w:uiPriority="63" w:unhideWhenUsed="0"/>
+    <w:lsdException w:name="Medium Shading 2 Accent 5" w:semiHidden="0" w:uiPriority="64" w:unhideWhenUsed="0"/>
+    <w:lsdException w:name="Medium List 1 Accent 5" w:semiHidden="0" w:uiPriority="65" w:unhideWhenUsed="0"/>
+    <w:lsdException w:name="Medium List 2 Accent 5" w:semiHidden="0" w:uiPriority="66" w:unhideWhenUsed="0"/>
+    <w:lsdException w:name="Medium Grid 1 Accent 5" w:semiHidden="0" w:uiPriority="67" w:unhideWhenUsed="0"/>
+    <w:lsdException w:name="Medium Grid 2 Accent 5" w:semiHidden="0" w:uiPriority="68" w:unhideWhenUsed="0"/>
+    <w:lsdException w:name="Medium Grid 3 Accent 5" w:semiHidden="0" w:uiPriority="69" w:unhideWhenUsed="0"/>
+    <w:lsdException w:name="Dark List Accent 5" w:semiHidden="0" w:uiPriority="70" w:unhideWhenUsed="0"/>
+    <w:lsdException w:name="Colorful Shading Accent 5" w:semiHidden="0" w:uiPriority="71" w:unhideWhenUsed="0"/>
+    <w:lsdException w:name="Colorful List Accent 5" w:semiHidden="0" w:uiPriority="72" w:unhideWhenUsed="0"/>
+    <w:lsdException w:name="Colorful Grid Accent 5" w:semiHidden="0" w:uiPriority="73" w:unhideWhenUsed="0"/>
+    <w:lsdException w:name="Light Shading Accent 6" w:semiHidden="0" w:uiPriority="60" w:unhideWhenUsed="0"/>
+    <w:lsdException w:name="Light List Accent 6" w:semiHidden="0" w:uiPriority="61" w:unhideWhenUsed="0"/>
+    <w:lsdException w:name="Light Grid Accent 6" w:semiHidden="0" w:uiPriority="62" w:unhideWhenUsed="0"/>
+    <w:lsdException w:name="Medium Shading 1 Accent 6" w:semiHidden="0" w:uiPriority="63" w:unhideWhenUsed="0"/>
+    <w:lsdException w:name="Medium Shading 2 Accent 6" w:semiHidden="0" w:uiPriority="64" w:unhideWhenUsed="0"/>
+    <w:lsdException w:name="Medium List 1 Accent 6" w:semiHidden="0" w:uiPriority="65" w:unhideWhenUsed="0"/>
+    <w:lsdException w:name="Medium List 2 Accent 6" w:semiHidden="0" w:uiPriority="66" w:unhideWhenUsed="0"/>
+    <w:lsdException w:name="Medium Grid 1 Accent 6" w:semiHidden="0" w:uiPriority="67" w:unhideWhenUsed="0"/>
+    <w:lsdException w:name="Medium Grid 2 Accent 6" w:semiHidden="0" w:uiPriority="68" w:unhideWhenUsed="0"/>
+    <w:lsdException w:name="Medium Grid 3 Accent 6" w:semiHidden="0" w:uiPriority="69" w:unhideWhenUsed="0"/>
+    <w:lsdException w:name="Dark List Accent 6" w:semiHidden="0" w:uiPriority="70" w:unhideWhenUsed="0"/>
+    <w:lsdException w:name="Colorful Shading Accent 6" w:semiHidden="0" w:uiPriority="71" w:unhideWhenUsed="0"/>
+    <w:lsdException w:name="Colorful List Accent 6" w:semiHidden="0" w:uiPriority="72" w:unhideWhenUsed="0"/>
+    <w:lsdException w:name="Colorful Grid Accent 6" w:semiHidden="0" w:uiPriority="73" w:unhideWhenUsed="0"/>
+    <w:lsdException w:name="Subtle Emphasis" w:semiHidden="0" w:uiPriority="19" w:unhideWhenUsed="0" w:qFormat="1"/>
+    <w:lsdException w:name="Intense Emphasis" w:semiHidden="0" w:uiPriority="21" w:unhideWhenUsed="0" w:qFormat="1"/>
+    <w:lsdException w:name="Subtle Reference" w:semiHidden="0" w:uiPriority="31" w:unhideWhenUsed="0" w:qFormat="1"/>
+    <w:lsdException w:name="Intense Reference" w:semiHidden="0" w:uiPriority="32" w:unhideWhenUsed="0" w:qFormat="1"/>
+    <w:lsdException w:name="Book Title" w:semiHidden="0" w:uiPriority="33" w:unhideWhenUsed="0" w:qFormat="1"/>
+    <w:lsdException w:name="Bibliography" w:uiPriority="37"/>
+    <w:lsdException w:name="TOC Heading" w:uiPriority="39" w:qFormat="1"/>
+  </w:latentStyles>
+  <w:style w:type="paragraph" w:default="1" w:styleId="Normal">
+    <w:name w:val="Normal"/>
     <w:qFormat/>
+  </w:style>
+  <w:style w:type="character" w:default="1" w:styleId="DefaultParagraphFont">
+    <w:name w:val="Default Paragraph Font"/>
+    <w:uiPriority w:val="1"/>
+    <w:semiHidden/>
+    <w:unhideWhenUsed/>
+  </w:style>
+  <w:style w:type="table" w:default="1" w:styleId="TableNormal">
+    <w:name w:val="Normal Table"/>
+    <w:uiPriority w:val="99"/>
+    <w:semiHidden/>
+    <w:unhideWhenUsed/>
     <w:tblPr>
       <w:tblInd w:w="0" w:type="dxa"/>
       <w:tblCellMar>

</xml_diff>